<commit_message>
Adding action bar menu items, logo, center titled and some buttons
</commit_message>
<xml_diff>
--- a/details/SourcesAndLinks.docx
+++ b/details/SourcesAndLinks.docx
@@ -26,14 +26,17 @@
     <w:p/>
     <w:p/>
     <w:p/>
-    <w:p/>
-    <w:p/>
     <w:p>
       <w:r>
         <w:t>Database Management</w:t>
       </w:r>
     </w:p>
     <w:p>
+      <w:pPr>
+        <w:rPr>
+          <w:rStyle w:val="Hyperlink"/>
+        </w:rPr>
+      </w:pPr>
       <w:hyperlink r:id="rId5" w:history="1">
         <w:r>
           <w:rPr>
@@ -43,6 +46,43 @@
         </w:r>
       </w:hyperlink>
     </w:p>
+    <w:p>
+      <w:pPr>
+        <w:rPr>
+          <w:rStyle w:val="Hyperlink"/>
+        </w:rPr>
+      </w:pPr>
+    </w:p>
+    <w:p>
+      <w:pPr>
+        <w:rPr>
+          <w:rStyle w:val="Hyperlink"/>
+        </w:rPr>
+      </w:pPr>
+    </w:p>
+    <w:p>
+      <w:pPr>
+        <w:rPr>
+          <w:rStyle w:val="Hyperlink"/>
+        </w:rPr>
+      </w:pPr>
+    </w:p>
+    <w:p>
+      <w:r>
+        <w:t>Action Bar</w:t>
+      </w:r>
+    </w:p>
+    <w:p>
+      <w:hyperlink r:id="rId6" w:history="1">
+        <w:r>
+          <w:rPr>
+            <w:rStyle w:val="Hyperlink"/>
+          </w:rPr>
+          <w:t>https://www.youtube.com/watch?v=T9S9rhFOxao</w:t>
+        </w:r>
+      </w:hyperlink>
+    </w:p>
+    <w:p/>
     <w:sectPr>
       <w:pgSz w:w="12240" w:h="15840"/>
       <w:pgMar w:top="1440" w:right="1440" w:bottom="1440" w:left="1440" w:header="720" w:footer="720" w:gutter="0"/>
@@ -483,12 +523,23 @@
     <w:name w:val="Hyperlink"/>
     <w:basedOn w:val="DefaultParagraphFont"/>
     <w:uiPriority w:val="99"/>
-    <w:semiHidden/>
     <w:unhideWhenUsed/>
     <w:rsid w:val="0031465D"/>
     <w:rPr>
       <w:color w:val="0000FF"/>
       <w:u w:val="single"/>
+    </w:rPr>
+  </w:style>
+  <w:style w:type="character" w:styleId="UnresolvedMention">
+    <w:name w:val="Unresolved Mention"/>
+    <w:basedOn w:val="DefaultParagraphFont"/>
+    <w:uiPriority w:val="99"/>
+    <w:semiHidden/>
+    <w:unhideWhenUsed/>
+    <w:rsid w:val="004C0A3A"/>
+    <w:rPr>
+      <w:color w:val="605E5C"/>
+      <w:shd w:val="clear" w:color="auto" w:fill="E1DFDD"/>
     </w:rPr>
   </w:style>
 </w:styles>

</xml_diff>